<commit_message>
Updating Video and Final Report
Finishing the video and the final report. Creating more images
</commit_message>
<xml_diff>
--- a/Project Documentation/ECE4094-ECE4095 Assessment Rubrics 2019 S2.docx
+++ b/Project Documentation/ECE4094-ECE4095 Assessment Rubrics 2019 S2.docx
@@ -1,6 +1,6 @@
 
 <file path=word/document.xml><?xml version="1.0" encoding="utf-8"?>
-<w:document xmlns:wpc="http://schemas.microsoft.com/office/word/2010/wordprocessingCanvas" xmlns:mc="http://schemas.openxmlformats.org/markup-compatibility/2006" xmlns:o="urn:schemas-microsoft-com:office:office" xmlns:r="http://schemas.openxmlformats.org/officeDocument/2006/relationships" xmlns:m="http://schemas.openxmlformats.org/officeDocument/2006/math" xmlns:v="urn:schemas-microsoft-com:vml" xmlns:wp14="http://schemas.microsoft.com/office/word/2010/wordprocessingDrawing" xmlns:wp="http://schemas.openxmlformats.org/drawingml/2006/wordprocessingDrawing" xmlns:w10="urn:schemas-microsoft-com:office:word" xmlns:w="http://schemas.openxmlformats.org/wordprocessingml/2006/main" xmlns:w14="http://schemas.microsoft.com/office/word/2010/wordml" xmlns:w15="http://schemas.microsoft.com/office/word/2012/wordml" xmlns:wpg="http://schemas.microsoft.com/office/word/2010/wordprocessingGroup" xmlns:wpi="http://schemas.microsoft.com/office/word/2010/wordprocessingInk" xmlns:wne="http://schemas.microsoft.com/office/word/2006/wordml" xmlns:wps="http://schemas.microsoft.com/office/word/2010/wordprocessingShape" mc:Ignorable="w14 w15 wp14">
+<w:document xmlns:wpc="http://schemas.microsoft.com/office/word/2010/wordprocessingCanvas" xmlns:cx="http://schemas.microsoft.com/office/drawing/2014/chartex" xmlns:cx1="http://schemas.microsoft.com/office/drawing/2015/9/8/chartex" xmlns:cx2="http://schemas.microsoft.com/office/drawing/2015/10/21/chartex" xmlns:cx3="http://schemas.microsoft.com/office/drawing/2016/5/9/chartex" xmlns:cx4="http://schemas.microsoft.com/office/drawing/2016/5/10/chartex" xmlns:cx5="http://schemas.microsoft.com/office/drawing/2016/5/11/chartex" xmlns:cx6="http://schemas.microsoft.com/office/drawing/2016/5/12/chartex" xmlns:cx7="http://schemas.microsoft.com/office/drawing/2016/5/13/chartex" xmlns:cx8="http://schemas.microsoft.com/office/drawing/2016/5/14/chartex" xmlns:mc="http://schemas.openxmlformats.org/markup-compatibility/2006" xmlns:aink="http://schemas.microsoft.com/office/drawing/2016/ink" xmlns:am3d="http://schemas.microsoft.com/office/drawing/2017/model3d" xmlns:o="urn:schemas-microsoft-com:office:office" xmlns:r="http://schemas.openxmlformats.org/officeDocument/2006/relationships" xmlns:m="http://schemas.openxmlformats.org/officeDocument/2006/math" xmlns:v="urn:schemas-microsoft-com:vml" xmlns:wp14="http://schemas.microsoft.com/office/word/2010/wordprocessingDrawing" xmlns:wp="http://schemas.openxmlformats.org/drawingml/2006/wordprocessingDrawing" xmlns:w10="urn:schemas-microsoft-com:office:word" xmlns:w="http://schemas.openxmlformats.org/wordprocessingml/2006/main" xmlns:w14="http://schemas.microsoft.com/office/word/2010/wordml" xmlns:w15="http://schemas.microsoft.com/office/word/2012/wordml" xmlns:w16cex="http://schemas.microsoft.com/office/word/2018/wordml/cex" xmlns:w16cid="http://schemas.microsoft.com/office/word/2016/wordml/cid" xmlns:w16="http://schemas.microsoft.com/office/word/2018/wordml" xmlns:w16sdtdh="http://schemas.microsoft.com/office/word/2020/wordml/sdtdatahash" xmlns:w16se="http://schemas.microsoft.com/office/word/2015/wordml/symex" xmlns:wpg="http://schemas.microsoft.com/office/word/2010/wordprocessingGroup" xmlns:wpi="http://schemas.microsoft.com/office/word/2010/wordprocessingInk" xmlns:wne="http://schemas.microsoft.com/office/word/2006/wordml" xmlns:wps="http://schemas.microsoft.com/office/word/2010/wordprocessingShape" mc:Ignorable="w14 w15 w16se w16cid w16 w16cex w16sdtdh wp14">
   <w:body>
     <w:p>
       <w:pPr>
@@ -9,8 +9,6 @@
           <w:sz w:val="28"/>
         </w:rPr>
       </w:pPr>
-      <w:bookmarkStart w:id="0" w:name="_GoBack"/>
-      <w:bookmarkEnd w:id="0"/>
       <w:r>
         <w:rPr>
           <w:b/>
@@ -402,6 +400,7 @@
                 <w:rFonts w:ascii="Arial" w:hAnsi="Arial" w:cs="Arial"/>
                 <w:sz w:val="18"/>
                 <w:szCs w:val="20"/>
+                <w:highlight w:val="yellow"/>
               </w:rPr>
               <w:t>The student demonstrates clear understanding of their project topic and the work presented meets criteria specified in the project description.</w:t>
             </w:r>
@@ -681,13 +680,15 @@
                 <w:rFonts w:ascii="Arial" w:hAnsi="Arial" w:cs="Arial"/>
                 <w:sz w:val="18"/>
                 <w:szCs w:val="20"/>
-              </w:rPr>
-            </w:pPr>
-            <w:r>
-              <w:rPr>
-                <w:rFonts w:ascii="Arial" w:hAnsi="Arial" w:cs="Arial"/>
-                <w:sz w:val="18"/>
-                <w:szCs w:val="20"/>
+                <w:highlight w:val="yellow"/>
+              </w:rPr>
+            </w:pPr>
+            <w:r>
+              <w:rPr>
+                <w:rFonts w:ascii="Arial" w:hAnsi="Arial" w:cs="Arial"/>
+                <w:sz w:val="18"/>
+                <w:szCs w:val="20"/>
+                <w:highlight w:val="yellow"/>
               </w:rPr>
               <w:t>Technical challenges are clearly identified and explained.</w:t>
             </w:r>
@@ -699,13 +700,15 @@
                 <w:rFonts w:ascii="Arial" w:hAnsi="Arial" w:cs="Arial"/>
                 <w:sz w:val="18"/>
                 <w:szCs w:val="20"/>
-              </w:rPr>
-            </w:pPr>
-            <w:r>
-              <w:rPr>
-                <w:rFonts w:ascii="Arial" w:hAnsi="Arial" w:cs="Arial"/>
-                <w:sz w:val="18"/>
-                <w:szCs w:val="20"/>
+                <w:highlight w:val="yellow"/>
+              </w:rPr>
+            </w:pPr>
+            <w:r>
+              <w:rPr>
+                <w:rFonts w:ascii="Arial" w:hAnsi="Arial" w:cs="Arial"/>
+                <w:sz w:val="18"/>
+                <w:szCs w:val="20"/>
+                <w:highlight w:val="yellow"/>
               </w:rPr>
               <w:t>Consults some appropriate</w:t>
             </w:r>
@@ -714,6 +717,7 @@
                 <w:rFonts w:ascii="Arial" w:hAnsi="Arial" w:cs="Arial"/>
                 <w:sz w:val="18"/>
                 <w:szCs w:val="20"/>
+                <w:highlight w:val="yellow"/>
                 <w:vertAlign w:val="superscript"/>
               </w:rPr>
               <w:t xml:space="preserve"> </w:t>
@@ -723,6 +727,7 @@
                 <w:rFonts w:ascii="Arial" w:hAnsi="Arial" w:cs="Arial"/>
                 <w:sz w:val="18"/>
                 <w:szCs w:val="20"/>
+                <w:highlight w:val="yellow"/>
               </w:rPr>
               <w:t>sources to problem solve and justify approach used.</w:t>
             </w:r>
@@ -741,6 +746,7 @@
                 <w:rFonts w:ascii="Arial" w:hAnsi="Arial" w:cs="Arial"/>
                 <w:sz w:val="18"/>
                 <w:szCs w:val="20"/>
+                <w:highlight w:val="yellow"/>
               </w:rPr>
               <w:t>Some evidence of awareness of project’s ethical / social / cultural implications</w:t>
             </w:r>
@@ -841,7 +847,27 @@
                 <w:sz w:val="18"/>
                 <w:szCs w:val="20"/>
               </w:rPr>
-              <w:t>clearly identified, explained in context and justified</w:t>
+              <w:t xml:space="preserve">clearly identified, explained in </w:t>
+            </w:r>
+            <w:proofErr w:type="gramStart"/>
+            <w:r>
+              <w:rPr>
+                <w:rFonts w:ascii="Arial" w:hAnsi="Arial" w:cs="Arial"/>
+                <w:b/>
+                <w:sz w:val="18"/>
+                <w:szCs w:val="20"/>
+              </w:rPr>
+              <w:t>context</w:t>
+            </w:r>
+            <w:proofErr w:type="gramEnd"/>
+            <w:r>
+              <w:rPr>
+                <w:rFonts w:ascii="Arial" w:hAnsi="Arial" w:cs="Arial"/>
+                <w:b/>
+                <w:sz w:val="18"/>
+                <w:szCs w:val="20"/>
+              </w:rPr>
+              <w:t xml:space="preserve"> and justified</w:t>
             </w:r>
             <w:r>
               <w:rPr>
@@ -1163,31 +1189,55 @@
                 <w:rFonts w:ascii="Arial" w:hAnsi="Arial" w:cs="Arial"/>
                 <w:sz w:val="18"/>
                 <w:szCs w:val="20"/>
-              </w:rPr>
-            </w:pPr>
-            <w:r>
-              <w:rPr>
-                <w:rFonts w:ascii="Arial" w:hAnsi="Arial" w:cs="Arial"/>
-                <w:sz w:val="18"/>
-                <w:szCs w:val="20"/>
-              </w:rPr>
-              <w:t>Outcomes of the project are not clearly evident to the review panel.</w:t>
-            </w:r>
-          </w:p>
-          <w:p>
-            <w:pPr>
-              <w:pStyle w:val="BodyText"/>
-              <w:rPr>
-                <w:rFonts w:ascii="Arial" w:hAnsi="Arial" w:cs="Arial"/>
-                <w:sz w:val="18"/>
-                <w:szCs w:val="20"/>
-              </w:rPr>
-            </w:pPr>
-            <w:r>
-              <w:rPr>
-                <w:rFonts w:ascii="Arial" w:hAnsi="Arial" w:cs="Arial"/>
-                <w:sz w:val="18"/>
-                <w:szCs w:val="20"/>
+                <w:highlight w:val="yellow"/>
+              </w:rPr>
+            </w:pPr>
+            <w:r>
+              <w:rPr>
+                <w:rFonts w:ascii="Arial" w:hAnsi="Arial" w:cs="Arial"/>
+                <w:sz w:val="18"/>
+                <w:szCs w:val="20"/>
+                <w:highlight w:val="yellow"/>
+              </w:rPr>
+              <w:t xml:space="preserve">Outcomes of the project are not </w:t>
+            </w:r>
+            <w:proofErr w:type="gramStart"/>
+            <w:r>
+              <w:rPr>
+                <w:rFonts w:ascii="Arial" w:hAnsi="Arial" w:cs="Arial"/>
+                <w:sz w:val="18"/>
+                <w:szCs w:val="20"/>
+                <w:highlight w:val="yellow"/>
+              </w:rPr>
+              <w:t>clearly evident</w:t>
+            </w:r>
+            <w:proofErr w:type="gramEnd"/>
+            <w:r>
+              <w:rPr>
+                <w:rFonts w:ascii="Arial" w:hAnsi="Arial" w:cs="Arial"/>
+                <w:sz w:val="18"/>
+                <w:szCs w:val="20"/>
+                <w:highlight w:val="yellow"/>
+              </w:rPr>
+              <w:t xml:space="preserve"> to the review panel.</w:t>
+            </w:r>
+          </w:p>
+          <w:p>
+            <w:pPr>
+              <w:pStyle w:val="BodyText"/>
+              <w:rPr>
+                <w:rFonts w:ascii="Arial" w:hAnsi="Arial" w:cs="Arial"/>
+                <w:sz w:val="18"/>
+                <w:szCs w:val="20"/>
+                <w:highlight w:val="yellow"/>
+              </w:rPr>
+            </w:pPr>
+            <w:r>
+              <w:rPr>
+                <w:rFonts w:ascii="Arial" w:hAnsi="Arial" w:cs="Arial"/>
+                <w:sz w:val="18"/>
+                <w:szCs w:val="20"/>
+                <w:highlight w:val="yellow"/>
               </w:rPr>
               <w:t>Demonstrations are not repeatable in a reasonable time frame.</w:t>
             </w:r>
@@ -1199,13 +1249,15 @@
                 <w:rFonts w:ascii="Arial" w:hAnsi="Arial" w:cs="Arial"/>
                 <w:sz w:val="18"/>
                 <w:szCs w:val="20"/>
-              </w:rPr>
-            </w:pPr>
-            <w:r>
-              <w:rPr>
-                <w:rFonts w:ascii="Arial" w:hAnsi="Arial" w:cs="Arial"/>
-                <w:sz w:val="18"/>
-                <w:szCs w:val="20"/>
+                <w:highlight w:val="yellow"/>
+              </w:rPr>
+            </w:pPr>
+            <w:r>
+              <w:rPr>
+                <w:rFonts w:ascii="Arial" w:hAnsi="Arial" w:cs="Arial"/>
+                <w:sz w:val="18"/>
+                <w:szCs w:val="20"/>
+                <w:highlight w:val="yellow"/>
               </w:rPr>
               <w:t>The student presents work which almost meets the specifications set out in the various milestones.</w:t>
             </w:r>
@@ -1217,13 +1269,15 @@
                 <w:rFonts w:ascii="Arial" w:hAnsi="Arial" w:cs="Arial"/>
                 <w:sz w:val="18"/>
                 <w:szCs w:val="20"/>
-              </w:rPr>
-            </w:pPr>
-            <w:r>
-              <w:rPr>
-                <w:rFonts w:ascii="Arial" w:hAnsi="Arial" w:cs="Arial"/>
-                <w:sz w:val="18"/>
-                <w:szCs w:val="20"/>
+                <w:highlight w:val="yellow"/>
+              </w:rPr>
+            </w:pPr>
+            <w:r>
+              <w:rPr>
+                <w:rFonts w:ascii="Arial" w:hAnsi="Arial" w:cs="Arial"/>
+                <w:sz w:val="18"/>
+                <w:szCs w:val="20"/>
+                <w:highlight w:val="yellow"/>
               </w:rPr>
               <w:t>Little ongoing documentation of project progress</w:t>
             </w:r>
@@ -1334,6 +1388,7 @@
               </w:rPr>
               <w:t xml:space="preserve">outcomes are </w:t>
             </w:r>
+            <w:proofErr w:type="gramStart"/>
             <w:r>
               <w:rPr>
                 <w:rFonts w:ascii="Arial" w:hAnsi="Arial" w:cs="Arial"/>
@@ -1352,6 +1407,7 @@
               </w:rPr>
               <w:t>evident</w:t>
             </w:r>
+            <w:proofErr w:type="gramEnd"/>
             <w:r>
               <w:rPr>
                 <w:rFonts w:ascii="Arial" w:hAnsi="Arial" w:cs="Arial"/>
@@ -1830,24 +1886,34 @@
                 <w:rFonts w:ascii="Arial" w:hAnsi="Arial" w:cs="Arial"/>
                 <w:sz w:val="18"/>
                 <w:szCs w:val="20"/>
-              </w:rPr>
-              <w:t xml:space="preserve">The solutions provided demonstrate reasonable attempts to solve the project problems. </w:t>
-            </w:r>
-          </w:p>
-          <w:p>
-            <w:pPr>
-              <w:pStyle w:val="BodyText"/>
-              <w:rPr>
-                <w:rFonts w:ascii="Arial" w:hAnsi="Arial" w:cs="Arial"/>
-                <w:sz w:val="18"/>
-                <w:szCs w:val="20"/>
-              </w:rPr>
-            </w:pPr>
-            <w:r>
-              <w:rPr>
-                <w:rFonts w:ascii="Arial" w:hAnsi="Arial" w:cs="Arial"/>
-                <w:sz w:val="18"/>
-                <w:szCs w:val="20"/>
+                <w:highlight w:val="yellow"/>
+              </w:rPr>
+              <w:t>The solutions provided demonstrate reasonable attempts to solve the project problems.</w:t>
+            </w:r>
+            <w:r>
+              <w:rPr>
+                <w:rFonts w:ascii="Arial" w:hAnsi="Arial" w:cs="Arial"/>
+                <w:sz w:val="18"/>
+                <w:szCs w:val="20"/>
+              </w:rPr>
+              <w:t xml:space="preserve"> </w:t>
+            </w:r>
+          </w:p>
+          <w:p>
+            <w:pPr>
+              <w:pStyle w:val="BodyText"/>
+              <w:rPr>
+                <w:rFonts w:ascii="Arial" w:hAnsi="Arial" w:cs="Arial"/>
+                <w:sz w:val="18"/>
+                <w:szCs w:val="20"/>
+              </w:rPr>
+            </w:pPr>
+            <w:r>
+              <w:rPr>
+                <w:rFonts w:ascii="Arial" w:hAnsi="Arial" w:cs="Arial"/>
+                <w:sz w:val="18"/>
+                <w:szCs w:val="20"/>
+                <w:highlight w:val="yellow"/>
               </w:rPr>
               <w:t>Adequate but unsophisticated and unwise use of technical skills to solve the problem.</w:t>
             </w:r>
@@ -1866,6 +1932,7 @@
                 <w:rFonts w:ascii="Arial" w:hAnsi="Arial" w:cs="Arial"/>
                 <w:sz w:val="18"/>
                 <w:szCs w:val="20"/>
+                <w:highlight w:val="yellow"/>
               </w:rPr>
               <w:t>Some evidence of critical reflection and evaluation of the strengths and weaknesses of the project approach</w:t>
             </w:r>
@@ -2223,13 +2290,15 @@
                 <w:rFonts w:ascii="Arial" w:hAnsi="Arial" w:cs="Arial"/>
                 <w:sz w:val="18"/>
                 <w:szCs w:val="20"/>
-              </w:rPr>
-            </w:pPr>
-            <w:r>
-              <w:rPr>
-                <w:rFonts w:ascii="Arial" w:hAnsi="Arial" w:cs="Arial"/>
-                <w:sz w:val="18"/>
-                <w:szCs w:val="20"/>
+                <w:highlight w:val="yellow"/>
+              </w:rPr>
+            </w:pPr>
+            <w:r>
+              <w:rPr>
+                <w:rFonts w:ascii="Arial" w:hAnsi="Arial" w:cs="Arial"/>
+                <w:sz w:val="18"/>
+                <w:szCs w:val="20"/>
+                <w:highlight w:val="yellow"/>
               </w:rPr>
               <w:t xml:space="preserve">Presents </w:t>
             </w:r>
@@ -2238,32 +2307,47 @@
                 <w:rFonts w:ascii="Arial" w:hAnsi="Arial" w:cs="Arial"/>
                 <w:sz w:val="18"/>
                 <w:szCs w:val="20"/>
+                <w:highlight w:val="yellow"/>
               </w:rPr>
               <w:t xml:space="preserve">a </w:t>
             </w:r>
-            <w:r>
-              <w:rPr>
-                <w:rFonts w:ascii="Arial" w:hAnsi="Arial" w:cs="Arial"/>
-                <w:sz w:val="18"/>
-                <w:szCs w:val="20"/>
-              </w:rPr>
-              <w:t>3 minute executive summary of project</w:t>
-            </w:r>
-          </w:p>
-          <w:p>
-            <w:pPr>
-              <w:pStyle w:val="BodyText"/>
-              <w:rPr>
-                <w:rFonts w:ascii="Arial" w:hAnsi="Arial" w:cs="Arial"/>
-                <w:sz w:val="18"/>
-                <w:szCs w:val="20"/>
-              </w:rPr>
-            </w:pPr>
-            <w:r>
-              <w:rPr>
-                <w:rFonts w:ascii="Arial" w:hAnsi="Arial" w:cs="Arial"/>
-                <w:sz w:val="18"/>
-                <w:szCs w:val="20"/>
+            <w:proofErr w:type="gramStart"/>
+            <w:r>
+              <w:rPr>
+                <w:rFonts w:ascii="Arial" w:hAnsi="Arial" w:cs="Arial"/>
+                <w:sz w:val="18"/>
+                <w:szCs w:val="20"/>
+                <w:highlight w:val="yellow"/>
+              </w:rPr>
+              <w:t>3 minute</w:t>
+            </w:r>
+            <w:proofErr w:type="gramEnd"/>
+            <w:r>
+              <w:rPr>
+                <w:rFonts w:ascii="Arial" w:hAnsi="Arial" w:cs="Arial"/>
+                <w:sz w:val="18"/>
+                <w:szCs w:val="20"/>
+                <w:highlight w:val="yellow"/>
+              </w:rPr>
+              <w:t xml:space="preserve"> executive summary of project</w:t>
+            </w:r>
+          </w:p>
+          <w:p>
+            <w:pPr>
+              <w:pStyle w:val="BodyText"/>
+              <w:rPr>
+                <w:rFonts w:ascii="Arial" w:hAnsi="Arial" w:cs="Arial"/>
+                <w:sz w:val="18"/>
+                <w:szCs w:val="20"/>
+                <w:highlight w:val="yellow"/>
+              </w:rPr>
+            </w:pPr>
+            <w:r>
+              <w:rPr>
+                <w:rFonts w:ascii="Arial" w:hAnsi="Arial" w:cs="Arial"/>
+                <w:sz w:val="18"/>
+                <w:szCs w:val="20"/>
+                <w:highlight w:val="yellow"/>
               </w:rPr>
               <w:t>Mildly engaging, need improvements for the future</w:t>
             </w:r>
@@ -2286,6 +2370,7 @@
                 <w:rFonts w:ascii="Arial" w:hAnsi="Arial" w:cs="Arial"/>
                 <w:sz w:val="18"/>
                 <w:szCs w:val="20"/>
+                <w:highlight w:val="yellow"/>
               </w:rPr>
               <w:t>Questions answered adequately, with some evidence of knowledge of the project.</w:t>
             </w:r>
@@ -2328,13 +2413,23 @@
               </w:rPr>
               <w:t xml:space="preserve">a </w:t>
             </w:r>
-            <w:r>
-              <w:rPr>
-                <w:rFonts w:ascii="Arial" w:hAnsi="Arial" w:cs="Arial"/>
-                <w:sz w:val="18"/>
-                <w:szCs w:val="20"/>
-              </w:rPr>
-              <w:t>3 minute executive summary of project</w:t>
+            <w:proofErr w:type="gramStart"/>
+            <w:r>
+              <w:rPr>
+                <w:rFonts w:ascii="Arial" w:hAnsi="Arial" w:cs="Arial"/>
+                <w:sz w:val="18"/>
+                <w:szCs w:val="20"/>
+              </w:rPr>
+              <w:t>3 minute</w:t>
+            </w:r>
+            <w:proofErr w:type="gramEnd"/>
+            <w:r>
+              <w:rPr>
+                <w:rFonts w:ascii="Arial" w:hAnsi="Arial" w:cs="Arial"/>
+                <w:sz w:val="18"/>
+                <w:szCs w:val="20"/>
+              </w:rPr>
+              <w:t xml:space="preserve"> executive summary of project</w:t>
             </w:r>
           </w:p>
           <w:p>
@@ -2440,13 +2535,23 @@
               </w:rPr>
               <w:t xml:space="preserve">a </w:t>
             </w:r>
-            <w:r>
-              <w:rPr>
-                <w:rFonts w:ascii="Arial" w:hAnsi="Arial" w:cs="Arial"/>
-                <w:sz w:val="18"/>
-                <w:szCs w:val="20"/>
-              </w:rPr>
-              <w:t>3 minute executive summary of project</w:t>
+            <w:proofErr w:type="gramStart"/>
+            <w:r>
+              <w:rPr>
+                <w:rFonts w:ascii="Arial" w:hAnsi="Arial" w:cs="Arial"/>
+                <w:sz w:val="18"/>
+                <w:szCs w:val="20"/>
+              </w:rPr>
+              <w:t>3 minute</w:t>
+            </w:r>
+            <w:proofErr w:type="gramEnd"/>
+            <w:r>
+              <w:rPr>
+                <w:rFonts w:ascii="Arial" w:hAnsi="Arial" w:cs="Arial"/>
+                <w:sz w:val="18"/>
+                <w:szCs w:val="20"/>
+              </w:rPr>
+              <w:t xml:space="preserve"> executive summary of project</w:t>
             </w:r>
           </w:p>
           <w:p>
@@ -2637,13 +2742,23 @@
                 <w:szCs w:val="20"/>
               </w:rPr>
             </w:pPr>
-            <w:r>
-              <w:rPr>
-                <w:rFonts w:ascii="Arial" w:hAnsi="Arial" w:cs="Arial"/>
-                <w:sz w:val="18"/>
-                <w:szCs w:val="20"/>
-              </w:rPr>
-              <w:t xml:space="preserve">Requirements </w:t>
+            <w:proofErr w:type="gramStart"/>
+            <w:r>
+              <w:rPr>
+                <w:rFonts w:ascii="Arial" w:hAnsi="Arial" w:cs="Arial"/>
+                <w:sz w:val="18"/>
+                <w:szCs w:val="20"/>
+              </w:rPr>
+              <w:t>Requirements</w:t>
+            </w:r>
+            <w:proofErr w:type="gramEnd"/>
+            <w:r>
+              <w:rPr>
+                <w:rFonts w:ascii="Arial" w:hAnsi="Arial" w:cs="Arial"/>
+                <w:sz w:val="18"/>
+                <w:szCs w:val="20"/>
+              </w:rPr>
+              <w:t xml:space="preserve"> </w:t>
             </w:r>
             <w:r>
               <w:rPr>
@@ -2814,13 +2929,15 @@
                 <w:rFonts w:ascii="Arial" w:hAnsi="Arial" w:cs="Arial"/>
                 <w:sz w:val="18"/>
                 <w:szCs w:val="20"/>
-              </w:rPr>
-            </w:pPr>
-            <w:r>
-              <w:rPr>
-                <w:rFonts w:ascii="Arial" w:hAnsi="Arial" w:cs="Arial"/>
-                <w:sz w:val="18"/>
-                <w:szCs w:val="20"/>
+                <w:highlight w:val="yellow"/>
+              </w:rPr>
+            </w:pPr>
+            <w:r>
+              <w:rPr>
+                <w:rFonts w:ascii="Arial" w:hAnsi="Arial" w:cs="Arial"/>
+                <w:sz w:val="18"/>
+                <w:szCs w:val="20"/>
+                <w:highlight w:val="yellow"/>
               </w:rPr>
               <w:t>The reports and milestones are adequately written, grammatically satisfactory and adequately documented, sufficiently meeting the criteria for writing reports.</w:t>
             </w:r>
@@ -2839,6 +2956,7 @@
                 <w:rFonts w:ascii="Arial" w:hAnsi="Arial" w:cs="Arial"/>
                 <w:sz w:val="18"/>
                 <w:szCs w:val="20"/>
+                <w:highlight w:val="yellow"/>
               </w:rPr>
               <w:t>The report is adequately formatted and meets the conventions.</w:t>
             </w:r>
@@ -2981,7 +3099,25 @@
                 <w:sz w:val="18"/>
                 <w:szCs w:val="20"/>
               </w:rPr>
-              <w:t xml:space="preserve"> to meet all of the criteria for writing reports. </w:t>
+              <w:t xml:space="preserve"> to meet </w:t>
+            </w:r>
+            <w:proofErr w:type="gramStart"/>
+            <w:r>
+              <w:rPr>
+                <w:rFonts w:ascii="Arial" w:hAnsi="Arial" w:cs="Arial"/>
+                <w:sz w:val="18"/>
+                <w:szCs w:val="20"/>
+              </w:rPr>
+              <w:t>all of</w:t>
+            </w:r>
+            <w:proofErr w:type="gramEnd"/>
+            <w:r>
+              <w:rPr>
+                <w:rFonts w:ascii="Arial" w:hAnsi="Arial" w:cs="Arial"/>
+                <w:sz w:val="18"/>
+                <w:szCs w:val="20"/>
+              </w:rPr>
+              <w:t xml:space="preserve"> the criteria for writing reports. </w:t>
             </w:r>
           </w:p>
           <w:p>
@@ -3428,23 +3564,42 @@
                 <w:sz w:val="18"/>
                 <w:szCs w:val="20"/>
               </w:rPr>
-              <w:t>Semi-responsive email communication (48 hour turnaround).</w:t>
-            </w:r>
-          </w:p>
-          <w:p>
-            <w:pPr>
-              <w:pStyle w:val="BodyText"/>
-              <w:rPr>
-                <w:rFonts w:ascii="Arial" w:hAnsi="Arial" w:cs="Arial"/>
-                <w:sz w:val="18"/>
-                <w:szCs w:val="20"/>
-              </w:rPr>
-            </w:pPr>
-            <w:r>
-              <w:rPr>
-                <w:rFonts w:ascii="Arial" w:hAnsi="Arial" w:cs="Arial"/>
-                <w:sz w:val="18"/>
-                <w:szCs w:val="20"/>
+              <w:t>Semi-responsive email communication (</w:t>
+            </w:r>
+            <w:proofErr w:type="gramStart"/>
+            <w:r>
+              <w:rPr>
+                <w:rFonts w:ascii="Arial" w:hAnsi="Arial" w:cs="Arial"/>
+                <w:sz w:val="18"/>
+                <w:szCs w:val="20"/>
+              </w:rPr>
+              <w:t>48 hour</w:t>
+            </w:r>
+            <w:proofErr w:type="gramEnd"/>
+            <w:r>
+              <w:rPr>
+                <w:rFonts w:ascii="Arial" w:hAnsi="Arial" w:cs="Arial"/>
+                <w:sz w:val="18"/>
+                <w:szCs w:val="20"/>
+              </w:rPr>
+              <w:t xml:space="preserve"> turnaround).</w:t>
+            </w:r>
+          </w:p>
+          <w:p>
+            <w:pPr>
+              <w:pStyle w:val="BodyText"/>
+              <w:rPr>
+                <w:rFonts w:ascii="Arial" w:hAnsi="Arial" w:cs="Arial"/>
+                <w:sz w:val="18"/>
+                <w:szCs w:val="20"/>
+              </w:rPr>
+            </w:pPr>
+            <w:r>
+              <w:rPr>
+                <w:rFonts w:ascii="Arial" w:hAnsi="Arial" w:cs="Arial"/>
+                <w:sz w:val="18"/>
+                <w:szCs w:val="20"/>
+                <w:highlight w:val="yellow"/>
               </w:rPr>
               <w:t>Superficially updates project progress “Project Journal” posts on Moodle with little reflection.</w:t>
             </w:r>
@@ -3490,26 +3645,56 @@
                 <w:rFonts w:ascii="Arial" w:hAnsi="Arial" w:cs="Arial"/>
                 <w:sz w:val="18"/>
                 <w:szCs w:val="20"/>
-              </w:rPr>
-              <w:t>Punctually attends scheduled meetings with supervisor – reschedules in advance in case of inability to attend.</w:t>
-            </w:r>
-          </w:p>
-          <w:p>
-            <w:pPr>
-              <w:pStyle w:val="BodyText"/>
-              <w:rPr>
-                <w:rFonts w:ascii="Arial" w:hAnsi="Arial" w:cs="Arial"/>
-                <w:sz w:val="18"/>
-                <w:szCs w:val="20"/>
-              </w:rPr>
-            </w:pPr>
-            <w:r>
-              <w:rPr>
-                <w:rFonts w:ascii="Arial" w:hAnsi="Arial" w:cs="Arial"/>
-                <w:sz w:val="18"/>
-                <w:szCs w:val="20"/>
-              </w:rPr>
-              <w:t>Responsive email communication (24 hour turnaround).</w:t>
+                <w:highlight w:val="yellow"/>
+              </w:rPr>
+              <w:t>Punctually attends scheduled meetings with supervisor – reschedules in advance in case of inability to attend</w:t>
+            </w:r>
+            <w:r>
+              <w:rPr>
+                <w:rFonts w:ascii="Arial" w:hAnsi="Arial" w:cs="Arial"/>
+                <w:sz w:val="18"/>
+                <w:szCs w:val="20"/>
+              </w:rPr>
+              <w:t>.</w:t>
+            </w:r>
+          </w:p>
+          <w:p>
+            <w:pPr>
+              <w:pStyle w:val="BodyText"/>
+              <w:rPr>
+                <w:rFonts w:ascii="Arial" w:hAnsi="Arial" w:cs="Arial"/>
+                <w:sz w:val="18"/>
+                <w:szCs w:val="20"/>
+              </w:rPr>
+            </w:pPr>
+            <w:r>
+              <w:rPr>
+                <w:rFonts w:ascii="Arial" w:hAnsi="Arial" w:cs="Arial"/>
+                <w:sz w:val="18"/>
+                <w:szCs w:val="20"/>
+                <w:highlight w:val="yellow"/>
+              </w:rPr>
+              <w:t>Responsive email communication (</w:t>
+            </w:r>
+            <w:proofErr w:type="gramStart"/>
+            <w:r>
+              <w:rPr>
+                <w:rFonts w:ascii="Arial" w:hAnsi="Arial" w:cs="Arial"/>
+                <w:sz w:val="18"/>
+                <w:szCs w:val="20"/>
+                <w:highlight w:val="yellow"/>
+              </w:rPr>
+              <w:t>24 hour</w:t>
+            </w:r>
+            <w:proofErr w:type="gramEnd"/>
+            <w:r>
+              <w:rPr>
+                <w:rFonts w:ascii="Arial" w:hAnsi="Arial" w:cs="Arial"/>
+                <w:sz w:val="18"/>
+                <w:szCs w:val="20"/>
+                <w:highlight w:val="yellow"/>
+              </w:rPr>
+              <w:t xml:space="preserve"> turnaround).</w:t>
             </w:r>
           </w:p>
           <w:p>
@@ -3544,8 +3729,17 @@
                 <w:rFonts w:ascii="Arial" w:hAnsi="Arial" w:cs="Arial"/>
                 <w:sz w:val="18"/>
                 <w:szCs w:val="20"/>
-              </w:rPr>
-              <w:t>Attendance of the ECSE Final Year Project industry night.</w:t>
+                <w:highlight w:val="yellow"/>
+              </w:rPr>
+              <w:t>Attendance of the ECSE Final Year Project industry night</w:t>
+            </w:r>
+            <w:r>
+              <w:rPr>
+                <w:rFonts w:ascii="Arial" w:hAnsi="Arial" w:cs="Arial"/>
+                <w:sz w:val="18"/>
+                <w:szCs w:val="20"/>
+              </w:rPr>
+              <w:t>.</w:t>
             </w:r>
           </w:p>
         </w:tc>
@@ -3607,7 +3801,25 @@
                 <w:sz w:val="18"/>
                 <w:szCs w:val="20"/>
               </w:rPr>
-              <w:t xml:space="preserve"> (24 hour turnaround).</w:t>
+              <w:t xml:space="preserve"> (</w:t>
+            </w:r>
+            <w:proofErr w:type="gramStart"/>
+            <w:r>
+              <w:rPr>
+                <w:rFonts w:ascii="Arial" w:hAnsi="Arial" w:cs="Arial"/>
+                <w:sz w:val="18"/>
+                <w:szCs w:val="20"/>
+              </w:rPr>
+              <w:t>24 hour</w:t>
+            </w:r>
+            <w:proofErr w:type="gramEnd"/>
+            <w:r>
+              <w:rPr>
+                <w:rFonts w:ascii="Arial" w:hAnsi="Arial" w:cs="Arial"/>
+                <w:sz w:val="18"/>
+                <w:szCs w:val="20"/>
+              </w:rPr>
+              <w:t xml:space="preserve"> turnaround).</w:t>
             </w:r>
           </w:p>
           <w:p>
@@ -4620,7 +4832,25 @@
                 <w:sz w:val="18"/>
                 <w:szCs w:val="20"/>
               </w:rPr>
-              <w:t>functional and reliable, but produced only on breadboards</w:t>
+              <w:t xml:space="preserve">functional and </w:t>
+            </w:r>
+            <w:proofErr w:type="gramStart"/>
+            <w:r>
+              <w:rPr>
+                <w:rFonts w:ascii="Arial" w:hAnsi="Arial" w:cs="Arial"/>
+                <w:sz w:val="18"/>
+                <w:szCs w:val="20"/>
+              </w:rPr>
+              <w:t>reliable, but</w:t>
+            </w:r>
+            <w:proofErr w:type="gramEnd"/>
+            <w:r>
+              <w:rPr>
+                <w:rFonts w:ascii="Arial" w:hAnsi="Arial" w:cs="Arial"/>
+                <w:sz w:val="18"/>
+                <w:szCs w:val="20"/>
+              </w:rPr>
+              <w:t xml:space="preserve"> produced only on breadboards</w:t>
             </w:r>
             <w:r>
               <w:rPr>
@@ -4991,7 +5221,25 @@
                 <w:sz w:val="18"/>
                 <w:szCs w:val="20"/>
               </w:rPr>
-              <w:t>Appropriate use of software versioning control tools and code repositories e.g. GitHub/Bitbucket or equivalent.</w:t>
+              <w:t xml:space="preserve">Appropriate use of software versioning control tools and code repositories </w:t>
+            </w:r>
+            <w:proofErr w:type="gramStart"/>
+            <w:r>
+              <w:rPr>
+                <w:rFonts w:ascii="Arial" w:hAnsi="Arial" w:cs="Arial"/>
+                <w:sz w:val="18"/>
+                <w:szCs w:val="20"/>
+              </w:rPr>
+              <w:t>e.g.</w:t>
+            </w:r>
+            <w:proofErr w:type="gramEnd"/>
+            <w:r>
+              <w:rPr>
+                <w:rFonts w:ascii="Arial" w:hAnsi="Arial" w:cs="Arial"/>
+                <w:sz w:val="18"/>
+                <w:szCs w:val="20"/>
+              </w:rPr>
+              <w:t xml:space="preserve"> GitHub/Bitbucket or equivalent.</w:t>
             </w:r>
           </w:p>
           <w:p>
@@ -5026,38 +5274,16 @@
                 <w:rFonts w:ascii="Arial" w:hAnsi="Arial" w:cs="Arial"/>
                 <w:sz w:val="18"/>
                 <w:szCs w:val="20"/>
-              </w:rPr>
-              <w:t>C</w:t>
-            </w:r>
-            <w:r>
-              <w:rPr>
-                <w:rFonts w:ascii="Arial" w:hAnsi="Arial" w:cs="Arial"/>
-                <w:sz w:val="18"/>
-                <w:szCs w:val="20"/>
-              </w:rPr>
-              <w:t>ode is organi</w:t>
-            </w:r>
-            <w:r>
-              <w:rPr>
-                <w:rFonts w:ascii="Arial" w:hAnsi="Arial" w:cs="Arial"/>
-                <w:sz w:val="18"/>
-                <w:szCs w:val="20"/>
-              </w:rPr>
-              <w:t>s</w:t>
-            </w:r>
-            <w:r>
-              <w:rPr>
-                <w:rFonts w:ascii="Arial" w:hAnsi="Arial" w:cs="Arial"/>
-                <w:sz w:val="18"/>
-                <w:szCs w:val="20"/>
-              </w:rPr>
-              <w:t xml:space="preserve">ed, </w:t>
-            </w:r>
-            <w:r>
-              <w:rPr>
-                <w:rFonts w:ascii="Arial" w:hAnsi="Arial" w:cs="Arial"/>
-                <w:sz w:val="18"/>
-                <w:szCs w:val="20"/>
+                <w:highlight w:val="yellow"/>
+              </w:rPr>
+              <w:t xml:space="preserve">Code is organised, </w:t>
+            </w:r>
+            <w:r>
+              <w:rPr>
+                <w:rFonts w:ascii="Arial" w:hAnsi="Arial" w:cs="Arial"/>
+                <w:sz w:val="18"/>
+                <w:szCs w:val="20"/>
+                <w:highlight w:val="yellow"/>
               </w:rPr>
               <w:t>readable</w:t>
             </w:r>
@@ -5066,6 +5292,7 @@
                 <w:rFonts w:ascii="Arial" w:hAnsi="Arial" w:cs="Arial"/>
                 <w:sz w:val="18"/>
                 <w:szCs w:val="20"/>
+                <w:highlight w:val="yellow"/>
               </w:rPr>
               <w:t>, and has good comments</w:t>
             </w:r>
@@ -5092,42 +5319,68 @@
                 <w:rFonts w:ascii="Arial" w:hAnsi="Arial" w:cs="Arial"/>
                 <w:sz w:val="18"/>
                 <w:szCs w:val="20"/>
-              </w:rPr>
-              <w:t xml:space="preserve">The </w:t>
-            </w:r>
-            <w:r>
-              <w:rPr>
-                <w:rFonts w:ascii="Arial" w:hAnsi="Arial" w:cs="Arial"/>
-                <w:sz w:val="18"/>
-                <w:szCs w:val="20"/>
-              </w:rPr>
-              <w:t>project</w:t>
-            </w:r>
-            <w:r>
-              <w:rPr>
-                <w:rFonts w:ascii="Arial" w:hAnsi="Arial" w:cs="Arial"/>
-                <w:sz w:val="18"/>
-                <w:szCs w:val="20"/>
-              </w:rPr>
-              <w:t xml:space="preserve"> produces the correct results and displays them correctly for almost all  computational specifications</w:t>
-            </w:r>
-          </w:p>
-          <w:p>
-            <w:pPr>
-              <w:pStyle w:val="BodyText"/>
-              <w:rPr>
-                <w:rFonts w:ascii="Arial" w:hAnsi="Arial" w:cs="Arial"/>
-                <w:sz w:val="18"/>
-                <w:szCs w:val="20"/>
-              </w:rPr>
-            </w:pPr>
-            <w:r>
-              <w:rPr>
-                <w:rFonts w:ascii="Arial" w:hAnsi="Arial" w:cs="Arial"/>
-                <w:sz w:val="18"/>
-                <w:szCs w:val="20"/>
-              </w:rPr>
-              <w:t>Appropriate use of software versioning control tools and code repositories e.g. GitHub/Bitbucket or equivalent.</w:t>
+                <w:highlight w:val="yellow"/>
+              </w:rPr>
+              <w:t xml:space="preserve">The project produces the correct results and displays them correctly for almost </w:t>
+            </w:r>
+            <w:proofErr w:type="gramStart"/>
+            <w:r>
+              <w:rPr>
+                <w:rFonts w:ascii="Arial" w:hAnsi="Arial" w:cs="Arial"/>
+                <w:sz w:val="18"/>
+                <w:szCs w:val="20"/>
+                <w:highlight w:val="yellow"/>
+              </w:rPr>
+              <w:t>all  computational</w:t>
+            </w:r>
+            <w:proofErr w:type="gramEnd"/>
+            <w:r>
+              <w:rPr>
+                <w:rFonts w:ascii="Arial" w:hAnsi="Arial" w:cs="Arial"/>
+                <w:sz w:val="18"/>
+                <w:szCs w:val="20"/>
+                <w:highlight w:val="yellow"/>
+              </w:rPr>
+              <w:t xml:space="preserve"> specifications</w:t>
+            </w:r>
+          </w:p>
+          <w:p>
+            <w:pPr>
+              <w:pStyle w:val="BodyText"/>
+              <w:rPr>
+                <w:rFonts w:ascii="Arial" w:hAnsi="Arial" w:cs="Arial"/>
+                <w:sz w:val="18"/>
+                <w:szCs w:val="20"/>
+              </w:rPr>
+            </w:pPr>
+            <w:r>
+              <w:rPr>
+                <w:rFonts w:ascii="Arial" w:hAnsi="Arial" w:cs="Arial"/>
+                <w:sz w:val="18"/>
+                <w:szCs w:val="20"/>
+                <w:highlight w:val="yellow"/>
+              </w:rPr>
+              <w:t xml:space="preserve">Appropriate use of software versioning control tools and code repositories </w:t>
+            </w:r>
+            <w:proofErr w:type="gramStart"/>
+            <w:r>
+              <w:rPr>
+                <w:rFonts w:ascii="Arial" w:hAnsi="Arial" w:cs="Arial"/>
+                <w:sz w:val="18"/>
+                <w:szCs w:val="20"/>
+                <w:highlight w:val="yellow"/>
+              </w:rPr>
+              <w:t>e.g.</w:t>
+            </w:r>
+            <w:proofErr w:type="gramEnd"/>
+            <w:r>
+              <w:rPr>
+                <w:rFonts w:ascii="Arial" w:hAnsi="Arial" w:cs="Arial"/>
+                <w:sz w:val="18"/>
+                <w:szCs w:val="20"/>
+                <w:highlight w:val="yellow"/>
+              </w:rPr>
+              <w:t xml:space="preserve"> GitHub/Bitbucket or equivalent.</w:t>
             </w:r>
           </w:p>
           <w:p>
@@ -5199,7 +5452,27 @@
                 <w:sz w:val="18"/>
                 <w:szCs w:val="20"/>
               </w:rPr>
-              <w:t>project meets all of the computational specifications</w:t>
+              <w:t xml:space="preserve">project meets </w:t>
+            </w:r>
+            <w:proofErr w:type="gramStart"/>
+            <w:r>
+              <w:rPr>
+                <w:rFonts w:ascii="Arial" w:hAnsi="Arial" w:cs="Arial"/>
+                <w:b/>
+                <w:sz w:val="18"/>
+                <w:szCs w:val="20"/>
+              </w:rPr>
+              <w:t>all of</w:t>
+            </w:r>
+            <w:proofErr w:type="gramEnd"/>
+            <w:r>
+              <w:rPr>
+                <w:rFonts w:ascii="Arial" w:hAnsi="Arial" w:cs="Arial"/>
+                <w:b/>
+                <w:sz w:val="18"/>
+                <w:szCs w:val="20"/>
+              </w:rPr>
+              <w:t xml:space="preserve"> the computational specifications</w:t>
             </w:r>
             <w:r>
               <w:rPr>
@@ -5234,7 +5507,25 @@
                 <w:sz w:val="18"/>
                 <w:szCs w:val="20"/>
               </w:rPr>
-              <w:t xml:space="preserve"> and code repositories e.g. GitHub/Bitbucket or equivalent.</w:t>
+              <w:t xml:space="preserve"> and code repositories </w:t>
+            </w:r>
+            <w:proofErr w:type="gramStart"/>
+            <w:r>
+              <w:rPr>
+                <w:rFonts w:ascii="Arial" w:hAnsi="Arial" w:cs="Arial"/>
+                <w:sz w:val="18"/>
+                <w:szCs w:val="20"/>
+              </w:rPr>
+              <w:t>e.g.</w:t>
+            </w:r>
+            <w:proofErr w:type="gramEnd"/>
+            <w:r>
+              <w:rPr>
+                <w:rFonts w:ascii="Arial" w:hAnsi="Arial" w:cs="Arial"/>
+                <w:sz w:val="18"/>
+                <w:szCs w:val="20"/>
+              </w:rPr>
+              <w:t xml:space="preserve"> GitHub/Bitbucket or equivalent.</w:t>
             </w:r>
           </w:p>
           <w:p>
@@ -5274,7 +5565,7 @@
 </file>
 
 <file path=word/endnotes.xml><?xml version="1.0" encoding="utf-8"?>
-<w:endnotes xmlns:wpc="http://schemas.microsoft.com/office/word/2010/wordprocessingCanvas" xmlns:mc="http://schemas.openxmlformats.org/markup-compatibility/2006" xmlns:o="urn:schemas-microsoft-com:office:office" xmlns:r="http://schemas.openxmlformats.org/officeDocument/2006/relationships" xmlns:m="http://schemas.openxmlformats.org/officeDocument/2006/math" xmlns:v="urn:schemas-microsoft-com:vml" xmlns:wp14="http://schemas.microsoft.com/office/word/2010/wordprocessingDrawing" xmlns:wp="http://schemas.openxmlformats.org/drawingml/2006/wordprocessingDrawing" xmlns:w10="urn:schemas-microsoft-com:office:word" xmlns:w="http://schemas.openxmlformats.org/wordprocessingml/2006/main" xmlns:w14="http://schemas.microsoft.com/office/word/2010/wordml" xmlns:w15="http://schemas.microsoft.com/office/word/2012/wordml" xmlns:wpg="http://schemas.microsoft.com/office/word/2010/wordprocessingGroup" xmlns:wpi="http://schemas.microsoft.com/office/word/2010/wordprocessingInk" xmlns:wne="http://schemas.microsoft.com/office/word/2006/wordml" xmlns:wps="http://schemas.microsoft.com/office/word/2010/wordprocessingShape" mc:Ignorable="w14 w15 wp14">
+<w:endnotes xmlns:wpc="http://schemas.microsoft.com/office/word/2010/wordprocessingCanvas" xmlns:cx="http://schemas.microsoft.com/office/drawing/2014/chartex" xmlns:cx1="http://schemas.microsoft.com/office/drawing/2015/9/8/chartex" xmlns:cx2="http://schemas.microsoft.com/office/drawing/2015/10/21/chartex" xmlns:cx3="http://schemas.microsoft.com/office/drawing/2016/5/9/chartex" xmlns:cx4="http://schemas.microsoft.com/office/drawing/2016/5/10/chartex" xmlns:cx5="http://schemas.microsoft.com/office/drawing/2016/5/11/chartex" xmlns:cx6="http://schemas.microsoft.com/office/drawing/2016/5/12/chartex" xmlns:cx7="http://schemas.microsoft.com/office/drawing/2016/5/13/chartex" xmlns:cx8="http://schemas.microsoft.com/office/drawing/2016/5/14/chartex" xmlns:mc="http://schemas.openxmlformats.org/markup-compatibility/2006" xmlns:aink="http://schemas.microsoft.com/office/drawing/2016/ink" xmlns:am3d="http://schemas.microsoft.com/office/drawing/2017/model3d" xmlns:o="urn:schemas-microsoft-com:office:office" xmlns:r="http://schemas.openxmlformats.org/officeDocument/2006/relationships" xmlns:m="http://schemas.openxmlformats.org/officeDocument/2006/math" xmlns:v="urn:schemas-microsoft-com:vml" xmlns:wp14="http://schemas.microsoft.com/office/word/2010/wordprocessingDrawing" xmlns:wp="http://schemas.openxmlformats.org/drawingml/2006/wordprocessingDrawing" xmlns:w10="urn:schemas-microsoft-com:office:word" xmlns:w="http://schemas.openxmlformats.org/wordprocessingml/2006/main" xmlns:w14="http://schemas.microsoft.com/office/word/2010/wordml" xmlns:w15="http://schemas.microsoft.com/office/word/2012/wordml" xmlns:w16cex="http://schemas.microsoft.com/office/word/2018/wordml/cex" xmlns:w16cid="http://schemas.microsoft.com/office/word/2016/wordml/cid" xmlns:w16="http://schemas.microsoft.com/office/word/2018/wordml" xmlns:w16sdtdh="http://schemas.microsoft.com/office/word/2020/wordml/sdtdatahash" xmlns:w16se="http://schemas.microsoft.com/office/word/2015/wordml/symex" xmlns:wpg="http://schemas.microsoft.com/office/word/2010/wordprocessingGroup" xmlns:wpi="http://schemas.microsoft.com/office/word/2010/wordprocessingInk" xmlns:wne="http://schemas.microsoft.com/office/word/2006/wordml" xmlns:wps="http://schemas.microsoft.com/office/word/2010/wordprocessingShape" mc:Ignorable="w14 w15 w16se w16cid w16 w16cex w16sdtdh wp14">
   <w:endnote w:type="separator" w:id="-1">
     <w:p>
       <w:r>
@@ -5293,7 +5584,7 @@
 </file>
 
 <file path=word/footer1.xml><?xml version="1.0" encoding="utf-8"?>
-<w:ftr xmlns:wpc="http://schemas.microsoft.com/office/word/2010/wordprocessingCanvas" xmlns:mc="http://schemas.openxmlformats.org/markup-compatibility/2006" xmlns:o="urn:schemas-microsoft-com:office:office" xmlns:r="http://schemas.openxmlformats.org/officeDocument/2006/relationships" xmlns:m="http://schemas.openxmlformats.org/officeDocument/2006/math" xmlns:v="urn:schemas-microsoft-com:vml" xmlns:wp14="http://schemas.microsoft.com/office/word/2010/wordprocessingDrawing" xmlns:wp="http://schemas.openxmlformats.org/drawingml/2006/wordprocessingDrawing" xmlns:w10="urn:schemas-microsoft-com:office:word" xmlns:w="http://schemas.openxmlformats.org/wordprocessingml/2006/main" xmlns:w14="http://schemas.microsoft.com/office/word/2010/wordml" xmlns:w15="http://schemas.microsoft.com/office/word/2012/wordml" xmlns:wpg="http://schemas.microsoft.com/office/word/2010/wordprocessingGroup" xmlns:wpi="http://schemas.microsoft.com/office/word/2010/wordprocessingInk" xmlns:wne="http://schemas.microsoft.com/office/word/2006/wordml" xmlns:wps="http://schemas.microsoft.com/office/word/2010/wordprocessingShape" mc:Ignorable="w14 w15 wp14">
+<w:ftr xmlns:wpc="http://schemas.microsoft.com/office/word/2010/wordprocessingCanvas" xmlns:cx="http://schemas.microsoft.com/office/drawing/2014/chartex" xmlns:cx1="http://schemas.microsoft.com/office/drawing/2015/9/8/chartex" xmlns:cx2="http://schemas.microsoft.com/office/drawing/2015/10/21/chartex" xmlns:cx3="http://schemas.microsoft.com/office/drawing/2016/5/9/chartex" xmlns:cx4="http://schemas.microsoft.com/office/drawing/2016/5/10/chartex" xmlns:cx5="http://schemas.microsoft.com/office/drawing/2016/5/11/chartex" xmlns:cx6="http://schemas.microsoft.com/office/drawing/2016/5/12/chartex" xmlns:cx7="http://schemas.microsoft.com/office/drawing/2016/5/13/chartex" xmlns:cx8="http://schemas.microsoft.com/office/drawing/2016/5/14/chartex" xmlns:mc="http://schemas.openxmlformats.org/markup-compatibility/2006" xmlns:aink="http://schemas.microsoft.com/office/drawing/2016/ink" xmlns:am3d="http://schemas.microsoft.com/office/drawing/2017/model3d" xmlns:o="urn:schemas-microsoft-com:office:office" xmlns:r="http://schemas.openxmlformats.org/officeDocument/2006/relationships" xmlns:m="http://schemas.openxmlformats.org/officeDocument/2006/math" xmlns:v="urn:schemas-microsoft-com:vml" xmlns:wp14="http://schemas.microsoft.com/office/word/2010/wordprocessingDrawing" xmlns:wp="http://schemas.openxmlformats.org/drawingml/2006/wordprocessingDrawing" xmlns:w10="urn:schemas-microsoft-com:office:word" xmlns:w="http://schemas.openxmlformats.org/wordprocessingml/2006/main" xmlns:w14="http://schemas.microsoft.com/office/word/2010/wordml" xmlns:w15="http://schemas.microsoft.com/office/word/2012/wordml" xmlns:w16cex="http://schemas.microsoft.com/office/word/2018/wordml/cex" xmlns:w16cid="http://schemas.microsoft.com/office/word/2016/wordml/cid" xmlns:w16="http://schemas.microsoft.com/office/word/2018/wordml" xmlns:w16sdtdh="http://schemas.microsoft.com/office/word/2020/wordml/sdtdatahash" xmlns:w16se="http://schemas.microsoft.com/office/word/2015/wordml/symex" xmlns:wpg="http://schemas.microsoft.com/office/word/2010/wordprocessingGroup" xmlns:wpi="http://schemas.microsoft.com/office/word/2010/wordprocessingInk" xmlns:wne="http://schemas.microsoft.com/office/word/2006/wordml" xmlns:wps="http://schemas.microsoft.com/office/word/2010/wordprocessingShape" mc:Ignorable="w14 w15 w16se w16cid w16 w16cex w16sdtdh wp14">
   <w:p>
     <w:pPr>
       <w:pStyle w:val="Footer"/>
@@ -5462,7 +5753,7 @@
         </mc:Choice>
         <mc:Fallback>
           <w:pict>
-            <v:group w14:anchorId="664E7754" id="Group 1" o:spid="_x0000_s1026" style="position:absolute;margin-left:-56.7pt;margin-top:-52.25pt;width:595.2pt;height:113.5pt;z-index:251659264" coordorigin=",9439" coordsize="11904,2270" o:gfxdata="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">
+            <v:group w14:anchorId="664E7754" id="Group 1" o:spid="_x0000_s1026" style="position:absolute;margin-left:-56.7pt;margin-top:-52.25pt;width:595.2pt;height:113.5pt;z-index:251659264" coordorigin=",9439" coordsize="11904,2270" o:gfxdata="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">
               <v:shapetype id="_x0000_t75" coordsize="21600,21600" o:spt="75" o:preferrelative="t" path="m@4@5l@4@11@9@11@9@5xe" filled="f" stroked="f">
                 <v:stroke joinstyle="miter"/>
                 <v:formulas>
@@ -5482,14 +5773,14 @@
                 <v:path o:extrusionok="f" gradientshapeok="t" o:connecttype="rect"/>
                 <o:lock v:ext="edit" aspectratio="t"/>
               </v:shapetype>
-              <v:shape id="Picture 4" o:spid="_x0000_s1027" type="#_x0000_t75" alt="newsletter shell bottom - sans URL.jpg" style="position:absolute;top:9439;width:11904;height:2270;visibility:visible;mso-wrap-style:square" o:gfxdata="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">
+              <v:shape id="Picture 4" o:spid="_x0000_s1027" type="#_x0000_t75" alt="newsletter shell bottom - sans URL.jpg" style="position:absolute;top:9439;width:11904;height:2270;visibility:visible;mso-wrap-style:square" o:gfxdata="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">
                 <v:imagedata r:id="rId2" o:title="newsletter shell bottom - sans URL"/>
               </v:shape>
               <v:shapetype id="_x0000_t202" coordsize="21600,21600" o:spt="202" path="m,l,21600r21600,l21600,xe">
                 <v:stroke joinstyle="miter"/>
                 <v:path gradientshapeok="t" o:connecttype="rect"/>
               </v:shapetype>
-              <v:shape id="Text Box 3" o:spid="_x0000_s1028" type="#_x0000_t202" style="position:absolute;left:6975;top:10902;width:3960;height:720;visibility:visible;mso-wrap-style:square;v-text-anchor:top" o:gfxdata="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" filled="f" stroked="f">
+              <v:shape id="Text Box 3" o:spid="_x0000_s1028" type="#_x0000_t202" style="position:absolute;left:6975;top:10902;width:3960;height:720;visibility:visible;mso-wrap-style:square;v-text-anchor:top" o:gfxdata="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" filled="f" stroked="f">
                 <v:textbox inset=",7.2pt,,7.2pt">
                   <w:txbxContent>
                     <w:p>
@@ -5524,7 +5815,7 @@
 </file>
 
 <file path=word/footnotes.xml><?xml version="1.0" encoding="utf-8"?>
-<w:footnotes xmlns:wpc="http://schemas.microsoft.com/office/word/2010/wordprocessingCanvas" xmlns:mc="http://schemas.openxmlformats.org/markup-compatibility/2006" xmlns:o="urn:schemas-microsoft-com:office:office" xmlns:r="http://schemas.openxmlformats.org/officeDocument/2006/relationships" xmlns:m="http://schemas.openxmlformats.org/officeDocument/2006/math" xmlns:v="urn:schemas-microsoft-com:vml" xmlns:wp14="http://schemas.microsoft.com/office/word/2010/wordprocessingDrawing" xmlns:wp="http://schemas.openxmlformats.org/drawingml/2006/wordprocessingDrawing" xmlns:w10="urn:schemas-microsoft-com:office:word" xmlns:w="http://schemas.openxmlformats.org/wordprocessingml/2006/main" xmlns:w14="http://schemas.microsoft.com/office/word/2010/wordml" xmlns:w15="http://schemas.microsoft.com/office/word/2012/wordml" xmlns:wpg="http://schemas.microsoft.com/office/word/2010/wordprocessingGroup" xmlns:wpi="http://schemas.microsoft.com/office/word/2010/wordprocessingInk" xmlns:wne="http://schemas.microsoft.com/office/word/2006/wordml" xmlns:wps="http://schemas.microsoft.com/office/word/2010/wordprocessingShape" mc:Ignorable="w14 w15 wp14">
+<w:footnotes xmlns:wpc="http://schemas.microsoft.com/office/word/2010/wordprocessingCanvas" xmlns:cx="http://schemas.microsoft.com/office/drawing/2014/chartex" xmlns:cx1="http://schemas.microsoft.com/office/drawing/2015/9/8/chartex" xmlns:cx2="http://schemas.microsoft.com/office/drawing/2015/10/21/chartex" xmlns:cx3="http://schemas.microsoft.com/office/drawing/2016/5/9/chartex" xmlns:cx4="http://schemas.microsoft.com/office/drawing/2016/5/10/chartex" xmlns:cx5="http://schemas.microsoft.com/office/drawing/2016/5/11/chartex" xmlns:cx6="http://schemas.microsoft.com/office/drawing/2016/5/12/chartex" xmlns:cx7="http://schemas.microsoft.com/office/drawing/2016/5/13/chartex" xmlns:cx8="http://schemas.microsoft.com/office/drawing/2016/5/14/chartex" xmlns:mc="http://schemas.openxmlformats.org/markup-compatibility/2006" xmlns:aink="http://schemas.microsoft.com/office/drawing/2016/ink" xmlns:am3d="http://schemas.microsoft.com/office/drawing/2017/model3d" xmlns:o="urn:schemas-microsoft-com:office:office" xmlns:r="http://schemas.openxmlformats.org/officeDocument/2006/relationships" xmlns:m="http://schemas.openxmlformats.org/officeDocument/2006/math" xmlns:v="urn:schemas-microsoft-com:vml" xmlns:wp14="http://schemas.microsoft.com/office/word/2010/wordprocessingDrawing" xmlns:wp="http://schemas.openxmlformats.org/drawingml/2006/wordprocessingDrawing" xmlns:w10="urn:schemas-microsoft-com:office:word" xmlns:w="http://schemas.openxmlformats.org/wordprocessingml/2006/main" xmlns:w14="http://schemas.microsoft.com/office/word/2010/wordml" xmlns:w15="http://schemas.microsoft.com/office/word/2012/wordml" xmlns:w16cex="http://schemas.microsoft.com/office/word/2018/wordml/cex" xmlns:w16cid="http://schemas.microsoft.com/office/word/2016/wordml/cid" xmlns:w16="http://schemas.microsoft.com/office/word/2018/wordml" xmlns:w16sdtdh="http://schemas.microsoft.com/office/word/2020/wordml/sdtdatahash" xmlns:w16se="http://schemas.microsoft.com/office/word/2015/wordml/symex" xmlns:wpg="http://schemas.microsoft.com/office/word/2010/wordprocessingGroup" xmlns:wpi="http://schemas.microsoft.com/office/word/2010/wordprocessingInk" xmlns:wne="http://schemas.microsoft.com/office/word/2006/wordml" xmlns:wps="http://schemas.microsoft.com/office/word/2010/wordprocessingShape" mc:Ignorable="w14 w15 w16se w16cid w16 w16cex w16sdtdh wp14">
   <w:footnote w:type="separator" w:id="-1">
     <w:p>
       <w:r>
@@ -5543,7 +5834,7 @@
 </file>
 
 <file path=word/header1.xml><?xml version="1.0" encoding="utf-8"?>
-<w:hdr xmlns:wpc="http://schemas.microsoft.com/office/word/2010/wordprocessingCanvas" xmlns:mc="http://schemas.openxmlformats.org/markup-compatibility/2006" xmlns:o="urn:schemas-microsoft-com:office:office" xmlns:r="http://schemas.openxmlformats.org/officeDocument/2006/relationships" xmlns:m="http://schemas.openxmlformats.org/officeDocument/2006/math" xmlns:v="urn:schemas-microsoft-com:vml" xmlns:wp14="http://schemas.microsoft.com/office/word/2010/wordprocessingDrawing" xmlns:wp="http://schemas.openxmlformats.org/drawingml/2006/wordprocessingDrawing" xmlns:w10="urn:schemas-microsoft-com:office:word" xmlns:w="http://schemas.openxmlformats.org/wordprocessingml/2006/main" xmlns:w14="http://schemas.microsoft.com/office/word/2010/wordml" xmlns:w15="http://schemas.microsoft.com/office/word/2012/wordml" xmlns:wpg="http://schemas.microsoft.com/office/word/2010/wordprocessingGroup" xmlns:wpi="http://schemas.microsoft.com/office/word/2010/wordprocessingInk" xmlns:wne="http://schemas.microsoft.com/office/word/2006/wordml" xmlns:wps="http://schemas.microsoft.com/office/word/2010/wordprocessingShape" mc:Ignorable="w14 w15 wp14">
+<w:hdr xmlns:wpc="http://schemas.microsoft.com/office/word/2010/wordprocessingCanvas" xmlns:cx="http://schemas.microsoft.com/office/drawing/2014/chartex" xmlns:cx1="http://schemas.microsoft.com/office/drawing/2015/9/8/chartex" xmlns:cx2="http://schemas.microsoft.com/office/drawing/2015/10/21/chartex" xmlns:cx3="http://schemas.microsoft.com/office/drawing/2016/5/9/chartex" xmlns:cx4="http://schemas.microsoft.com/office/drawing/2016/5/10/chartex" xmlns:cx5="http://schemas.microsoft.com/office/drawing/2016/5/11/chartex" xmlns:cx6="http://schemas.microsoft.com/office/drawing/2016/5/12/chartex" xmlns:cx7="http://schemas.microsoft.com/office/drawing/2016/5/13/chartex" xmlns:cx8="http://schemas.microsoft.com/office/drawing/2016/5/14/chartex" xmlns:mc="http://schemas.openxmlformats.org/markup-compatibility/2006" xmlns:aink="http://schemas.microsoft.com/office/drawing/2016/ink" xmlns:am3d="http://schemas.microsoft.com/office/drawing/2017/model3d" xmlns:o="urn:schemas-microsoft-com:office:office" xmlns:r="http://schemas.openxmlformats.org/officeDocument/2006/relationships" xmlns:m="http://schemas.openxmlformats.org/officeDocument/2006/math" xmlns:v="urn:schemas-microsoft-com:vml" xmlns:wp14="http://schemas.microsoft.com/office/word/2010/wordprocessingDrawing" xmlns:wp="http://schemas.openxmlformats.org/drawingml/2006/wordprocessingDrawing" xmlns:w10="urn:schemas-microsoft-com:office:word" xmlns:w="http://schemas.openxmlformats.org/wordprocessingml/2006/main" xmlns:w14="http://schemas.microsoft.com/office/word/2010/wordml" xmlns:w15="http://schemas.microsoft.com/office/word/2012/wordml" xmlns:w16cex="http://schemas.microsoft.com/office/word/2018/wordml/cex" xmlns:w16cid="http://schemas.microsoft.com/office/word/2016/wordml/cid" xmlns:w16="http://schemas.microsoft.com/office/word/2018/wordml" xmlns:w16sdtdh="http://schemas.microsoft.com/office/word/2020/wordml/sdtdatahash" xmlns:w16se="http://schemas.microsoft.com/office/word/2015/wordml/symex" xmlns:wpg="http://schemas.microsoft.com/office/word/2010/wordprocessingGroup" xmlns:wpi="http://schemas.microsoft.com/office/word/2010/wordprocessingInk" xmlns:wne="http://schemas.microsoft.com/office/word/2006/wordml" xmlns:wps="http://schemas.microsoft.com/office/word/2010/wordprocessingShape" mc:Ignorable="w14 w15 w16se w16cid w16 w16cex w16sdtdh wp14">
   <w:p>
     <w:pPr>
       <w:pStyle w:val="Header"/>
@@ -5558,7 +5849,7 @@
 </file>
 
 <file path=word/numbering.xml><?xml version="1.0" encoding="utf-8"?>
-<w:numbering xmlns:wpc="http://schemas.microsoft.com/office/word/2010/wordprocessingCanvas" xmlns:mc="http://schemas.openxmlformats.org/markup-compatibility/2006" xmlns:o="urn:schemas-microsoft-com:office:office" xmlns:r="http://schemas.openxmlformats.org/officeDocument/2006/relationships" xmlns:m="http://schemas.openxmlformats.org/officeDocument/2006/math" xmlns:v="urn:schemas-microsoft-com:vml" xmlns:wp14="http://schemas.microsoft.com/office/word/2010/wordprocessingDrawing" xmlns:wp="http://schemas.openxmlformats.org/drawingml/2006/wordprocessingDrawing" xmlns:w10="urn:schemas-microsoft-com:office:word" xmlns:w="http://schemas.openxmlformats.org/wordprocessingml/2006/main" xmlns:w14="http://schemas.microsoft.com/office/word/2010/wordml" xmlns:w15="http://schemas.microsoft.com/office/word/2012/wordml" xmlns:wpg="http://schemas.microsoft.com/office/word/2010/wordprocessingGroup" xmlns:wpi="http://schemas.microsoft.com/office/word/2010/wordprocessingInk" xmlns:wne="http://schemas.microsoft.com/office/word/2006/wordml" xmlns:wps="http://schemas.microsoft.com/office/word/2010/wordprocessingShape" mc:Ignorable="w14 w15 wp14">
+<w:numbering xmlns:wpc="http://schemas.microsoft.com/office/word/2010/wordprocessingCanvas" xmlns:cx="http://schemas.microsoft.com/office/drawing/2014/chartex" xmlns:cx1="http://schemas.microsoft.com/office/drawing/2015/9/8/chartex" xmlns:cx2="http://schemas.microsoft.com/office/drawing/2015/10/21/chartex" xmlns:cx3="http://schemas.microsoft.com/office/drawing/2016/5/9/chartex" xmlns:cx4="http://schemas.microsoft.com/office/drawing/2016/5/10/chartex" xmlns:cx5="http://schemas.microsoft.com/office/drawing/2016/5/11/chartex" xmlns:cx6="http://schemas.microsoft.com/office/drawing/2016/5/12/chartex" xmlns:cx7="http://schemas.microsoft.com/office/drawing/2016/5/13/chartex" xmlns:cx8="http://schemas.microsoft.com/office/drawing/2016/5/14/chartex" xmlns:mc="http://schemas.openxmlformats.org/markup-compatibility/2006" xmlns:aink="http://schemas.microsoft.com/office/drawing/2016/ink" xmlns:am3d="http://schemas.microsoft.com/office/drawing/2017/model3d" xmlns:o="urn:schemas-microsoft-com:office:office" xmlns:r="http://schemas.openxmlformats.org/officeDocument/2006/relationships" xmlns:m="http://schemas.openxmlformats.org/officeDocument/2006/math" xmlns:v="urn:schemas-microsoft-com:vml" xmlns:wp14="http://schemas.microsoft.com/office/word/2010/wordprocessingDrawing" xmlns:wp="http://schemas.openxmlformats.org/drawingml/2006/wordprocessingDrawing" xmlns:w10="urn:schemas-microsoft-com:office:word" xmlns:w="http://schemas.openxmlformats.org/wordprocessingml/2006/main" xmlns:w14="http://schemas.microsoft.com/office/word/2010/wordml" xmlns:w15="http://schemas.microsoft.com/office/word/2012/wordml" xmlns:w16cex="http://schemas.microsoft.com/office/word/2018/wordml/cex" xmlns:w16cid="http://schemas.microsoft.com/office/word/2016/wordml/cid" xmlns:w16="http://schemas.microsoft.com/office/word/2018/wordml" xmlns:w16sdtdh="http://schemas.microsoft.com/office/word/2020/wordml/sdtdatahash" xmlns:w16se="http://schemas.microsoft.com/office/word/2015/wordml/symex" xmlns:wpg="http://schemas.microsoft.com/office/word/2010/wordprocessingGroup" xmlns:wpi="http://schemas.microsoft.com/office/word/2010/wordprocessingInk" xmlns:wne="http://schemas.microsoft.com/office/word/2006/wordml" xmlns:wps="http://schemas.microsoft.com/office/word/2010/wordprocessingShape" mc:Ignorable="w14 w15 w16se w16cid w16 w16cex w16sdtdh wp14">
   <w:numPicBullet w:numPicBulletId="0">
     <w:pict>
       <v:shapetype id="_x0000_t75" coordsize="21600,21600" o:spt="75" o:preferrelative="t" path="m@4@5l@4@11@9@11@9@5xe" filled="f" stroked="f">
@@ -5580,14 +5871,14 @@
         <v:path o:extrusionok="f" gradientshapeok="t" o:connecttype="rect"/>
         <o:lock v:ext="edit" aspectratio="t"/>
       </v:shapetype>
-      <v:shape id="_x0000_i1028" type="#_x0000_t75" style="width:3in;height:3in" o:bullet="t">
+      <v:shape id="_x0000_i1026" type="#_x0000_t75" style="width:3in;height:3in" o:bullet="t">
         <v:imagedata r:id="rId1" o:title=""/>
       </v:shape>
     </w:pict>
   </w:numPicBullet>
   <w:numPicBullet w:numPicBulletId="1">
     <w:pict>
-      <v:shape id="_x0000_i1029" type="#_x0000_t75" style="width:3in;height:3in" o:bullet="t">
+      <v:shape id="_x0000_i1027" type="#_x0000_t75" style="width:3in;height:3in" o:bullet="t">
         <v:imagedata r:id="rId2" o:title=""/>
       </v:shape>
     </w:pict>
@@ -7890,7 +8181,7 @@
 </file>
 
 <file path=word/styles.xml><?xml version="1.0" encoding="utf-8"?>
-<w:styles xmlns:mc="http://schemas.openxmlformats.org/markup-compatibility/2006" xmlns:r="http://schemas.openxmlformats.org/officeDocument/2006/relationships" xmlns:w="http://schemas.openxmlformats.org/wordprocessingml/2006/main" xmlns:w14="http://schemas.microsoft.com/office/word/2010/wordml" xmlns:w15="http://schemas.microsoft.com/office/word/2012/wordml" mc:Ignorable="w14 w15">
+<w:styles xmlns:mc="http://schemas.openxmlformats.org/markup-compatibility/2006" xmlns:r="http://schemas.openxmlformats.org/officeDocument/2006/relationships" xmlns:w="http://schemas.openxmlformats.org/wordprocessingml/2006/main" xmlns:w14="http://schemas.microsoft.com/office/word/2010/wordml" xmlns:w15="http://schemas.microsoft.com/office/word/2012/wordml" xmlns:w16cex="http://schemas.microsoft.com/office/word/2018/wordml/cex" xmlns:w16cid="http://schemas.microsoft.com/office/word/2016/wordml/cid" xmlns:w16="http://schemas.microsoft.com/office/word/2018/wordml" xmlns:w16sdtdh="http://schemas.microsoft.com/office/word/2020/wordml/sdtdatahash" xmlns:w16se="http://schemas.microsoft.com/office/word/2015/wordml/symex" mc:Ignorable="w14 w15 w16se w16cid w16 w16cex w16sdtdh">
   <w:docDefaults>
     <w:rPrDefault>
       <w:rPr>
@@ -7900,7 +8191,7 @@
     </w:rPrDefault>
     <w:pPrDefault/>
   </w:docDefaults>
-  <w:latentStyles w:defLockedState="0" w:defUIPriority="99" w:defSemiHidden="0" w:defUnhideWhenUsed="0" w:defQFormat="0" w:count="371">
+  <w:latentStyles w:defLockedState="0" w:defUIPriority="99" w:defSemiHidden="0" w:defUnhideWhenUsed="0" w:defQFormat="0" w:count="376">
     <w:lsdException w:name="Normal" w:uiPriority="0" w:qFormat="1"/>
     <w:lsdException w:name="heading 1" w:uiPriority="0" w:qFormat="1"/>
     <w:lsdException w:name="heading 2" w:uiPriority="0" w:qFormat="1"/>
@@ -8006,7 +8297,6 @@
     <w:lsdException w:name="HTML Sample" w:semiHidden="1" w:unhideWhenUsed="1"/>
     <w:lsdException w:name="HTML Typewriter" w:semiHidden="1" w:unhideWhenUsed="1"/>
     <w:lsdException w:name="HTML Variable" w:semiHidden="1" w:unhideWhenUsed="1"/>
-    <w:lsdException w:name="Normal Table" w:semiHidden="1" w:unhideWhenUsed="1"/>
     <w:lsdException w:name="annotation subject" w:semiHidden="1" w:unhideWhenUsed="1"/>
     <w:lsdException w:name="No List" w:semiHidden="1" w:uiPriority="0" w:unhideWhenUsed="1"/>
     <w:lsdException w:name="Outline List 1" w:semiHidden="1" w:unhideWhenUsed="1"/>
@@ -8049,11 +8339,8 @@
     <w:lsdException w:name="Table Contemporary" w:semiHidden="1" w:unhideWhenUsed="1"/>
     <w:lsdException w:name="Table Elegant" w:semiHidden="1" w:unhideWhenUsed="1"/>
     <w:lsdException w:name="Table Professional" w:semiHidden="1" w:unhideWhenUsed="1"/>
-    <w:lsdException w:name="Table Subtle 1" w:semiHidden="1" w:unhideWhenUsed="1"/>
     <w:lsdException w:name="Table Subtle 2" w:semiHidden="1" w:unhideWhenUsed="1"/>
     <w:lsdException w:name="Table Web 1" w:semiHidden="1" w:unhideWhenUsed="1"/>
-    <w:lsdException w:name="Table Web 2" w:semiHidden="1" w:unhideWhenUsed="1"/>
-    <w:lsdException w:name="Table Web 3" w:semiHidden="1" w:unhideWhenUsed="1"/>
     <w:lsdException w:name="Balloon Text" w:semiHidden="1" w:uiPriority="0" w:unhideWhenUsed="1"/>
     <w:lsdException w:name="Table Grid" w:uiPriority="0"/>
     <w:lsdException w:name="Table Theme" w:semiHidden="1" w:unhideWhenUsed="1"/>
@@ -8272,6 +8559,11 @@
     <w:lsdException w:name="List Table 5 Dark Accent 6" w:uiPriority="50"/>
     <w:lsdException w:name="List Table 6 Colorful Accent 6" w:uiPriority="51"/>
     <w:lsdException w:name="List Table 7 Colorful Accent 6" w:uiPriority="52"/>
+    <w:lsdException w:name="Mention" w:semiHidden="1" w:unhideWhenUsed="1"/>
+    <w:lsdException w:name="Smart Hyperlink" w:semiHidden="1" w:unhideWhenUsed="1"/>
+    <w:lsdException w:name="Hashtag" w:semiHidden="1" w:unhideWhenUsed="1"/>
+    <w:lsdException w:name="Unresolved Mention" w:semiHidden="1" w:unhideWhenUsed="1"/>
+    <w:lsdException w:name="Smart Link" w:semiHidden="1" w:unhideWhenUsed="1"/>
   </w:latentStyles>
   <w:style w:type="paragraph" w:default="1" w:styleId="Normal">
     <w:name w:val="Normal"/>

</xml_diff>